<commit_message>
Added Diagrams and screenshots
</commit_message>
<xml_diff>
--- a/Reports/Technical Report.docx
+++ b/Reports/Technical Report.docx
@@ -9,11 +9,9 @@
       <w:r>
         <w:t xml:space="preserve">C-SW311 </w:t>
       </w:r>
-      <w:proofErr w:type="gramStart"/>
-      <w:r>
-        <w:t>Software  Design</w:t>
-      </w:r>
-      <w:proofErr w:type="gramEnd"/>
+      <w:r>
+        <w:t>Software Design</w:t>
+      </w:r>
       <w:r>
         <w:t xml:space="preserve"> </w:t>
       </w:r>
@@ -55,22 +53,16 @@
         <w:pStyle w:val="Heading2"/>
       </w:pPr>
       <w:r>
+        <w:t xml:space="preserve"> Project: Customer Relationship Management (CRM) System for Breadfast</w:t>
+      </w:r>
+    </w:p>
+    <w:p>
+      <w:pPr>
+        <w:pStyle w:val="Heading2"/>
+      </w:pPr>
+      <w:r>
         <w:t xml:space="preserve"> </w:t>
       </w:r>
-      <w:r>
-        <w:t>Project:</w:t>
-      </w:r>
-      <w:r>
-        <w:t xml:space="preserve"> Customer Relationship Management (CRM) System for Breadfast</w:t>
-      </w:r>
-    </w:p>
-    <w:p>
-      <w:pPr>
-        <w:pStyle w:val="Heading2"/>
-      </w:pPr>
-      <w:r>
-        <w:t xml:space="preserve"> </w:t>
-      </w:r>
     </w:p>
     <w:p/>
     <w:p>
@@ -78,13 +70,8 @@
         <w:pStyle w:val="Heading3"/>
       </w:pPr>
       <w:r>
-        <w:t xml:space="preserve">Done </w:t>
-      </w:r>
-      <w:proofErr w:type="gramStart"/>
-      <w:r>
-        <w:t>by:</w:t>
-      </w:r>
-      <w:proofErr w:type="gramEnd"/>
+        <w:t>Done by:</w:t>
+      </w:r>
     </w:p>
     <w:p>
       <w:r>
@@ -96,10 +83,7 @@
     </w:p>
     <w:p>
       <w:r>
-        <w:t xml:space="preserve">Zeina </w:t>
-      </w:r>
-      <w:r>
-        <w:t xml:space="preserve">Shalaan </w:t>
+        <w:t xml:space="preserve">Zeina Shalaan </w:t>
       </w:r>
       <w:r>
         <w:t>23-101012</w:t>
@@ -165,21 +149,15 @@
     </w:p>
     <w:p>
       <w:pPr>
-        <w:jc w:val="center"/>
-        <w:rPr>
-          <w:rFonts w:asciiTheme="majorBidi" w:hAnsiTheme="majorBidi" w:cstheme="majorBidi"/>
+        <w:pStyle w:val="Heading1"/>
+        <w:rPr>
+          <w:rFonts w:asciiTheme="majorBidi" w:hAnsiTheme="majorBidi"/>
           <w:color w:val="000000"/>
           <w:sz w:val="32"/>
           <w:szCs w:val="32"/>
         </w:rPr>
       </w:pPr>
       <w:r>
-        <w:rPr>
-          <w:rFonts w:asciiTheme="majorBidi" w:hAnsiTheme="majorBidi" w:cstheme="majorBidi"/>
-          <w:color w:val="000000"/>
-          <w:sz w:val="32"/>
-          <w:szCs w:val="32"/>
-        </w:rPr>
         <w:lastRenderedPageBreak/>
         <w:t>System Vision Document</w:t>
       </w:r>
@@ -262,25 +240,7 @@
           <w:sz w:val="20"/>
           <w:szCs w:val="20"/>
         </w:rPr>
-        <w:t xml:space="preserve"> on repetitive manual tasks, such as updating records individually, which reduces productivity and slows down the overall process. These issues collectively hinder </w:t>
-      </w:r>
-      <w:proofErr w:type="spellStart"/>
-      <w:r>
-        <w:rPr>
-          <w:color w:val="000000"/>
-          <w:sz w:val="20"/>
-          <w:szCs w:val="20"/>
-        </w:rPr>
-        <w:t>Breadfast’s</w:t>
-      </w:r>
-      <w:proofErr w:type="spellEnd"/>
-      <w:r>
-        <w:rPr>
-          <w:color w:val="000000"/>
-          <w:sz w:val="20"/>
-          <w:szCs w:val="20"/>
-        </w:rPr>
-        <w:t xml:space="preserve"> ability to operate smoothly, maintain customer satisfaction, and scale effectively as the company continues to grow.</w:t>
+        <w:t xml:space="preserve"> on repetitive manual tasks, such as updating records individually, which reduces productivity and slows down the overall process. These issues collectively hinder Breadfast’s ability to operate smoothly, maintain customer satisfaction, and scale effectively as the company continues to grow.</w:t>
       </w:r>
     </w:p>
     <w:p>
@@ -858,7 +818,6 @@
         <w:pStyle w:val="Heading1"/>
       </w:pPr>
       <w:r>
-        <w:lastRenderedPageBreak/>
         <w:t>Stakeholders:</w:t>
       </w:r>
     </w:p>
@@ -872,10 +831,8 @@
       <w:tblGrid>
         <w:gridCol w:w="1975"/>
         <w:gridCol w:w="1710"/>
-        <w:gridCol w:w="450"/>
-        <w:gridCol w:w="1080"/>
-        <w:gridCol w:w="990"/>
-        <w:gridCol w:w="5040"/>
+        <w:gridCol w:w="1530"/>
+        <w:gridCol w:w="6030"/>
       </w:tblGrid>
       <w:tr>
         <w:tc>
@@ -901,8 +858,7 @@
         </w:tc>
         <w:tc>
           <w:tcPr>
-            <w:tcW w:w="2160" w:type="dxa"/>
-            <w:gridSpan w:val="2"/>
+            <w:tcW w:w="1710" w:type="dxa"/>
           </w:tcPr>
           <w:p>
             <w:pPr>
@@ -923,8 +879,7 @@
         </w:tc>
         <w:tc>
           <w:tcPr>
-            <w:tcW w:w="2070" w:type="dxa"/>
-            <w:gridSpan w:val="2"/>
+            <w:tcW w:w="1530" w:type="dxa"/>
           </w:tcPr>
           <w:p>
             <w:pPr>
@@ -945,7 +900,7 @@
         </w:tc>
         <w:tc>
           <w:tcPr>
-            <w:tcW w:w="5040" w:type="dxa"/>
+            <w:tcW w:w="6030" w:type="dxa"/>
           </w:tcPr>
           <w:p>
             <w:pPr>
@@ -997,7 +952,6 @@
         <w:tc>
           <w:tcPr>
             <w:tcW w:w="1530" w:type="dxa"/>
-            <w:gridSpan w:val="2"/>
             <w:vAlign w:val="center"/>
           </w:tcPr>
           <w:p>
@@ -1012,7 +966,6 @@
         <w:tc>
           <w:tcPr>
             <w:tcW w:w="6030" w:type="dxa"/>
-            <w:gridSpan w:val="2"/>
           </w:tcPr>
           <w:p>
             <w:r>
@@ -1033,13 +986,7 @@
               <w:jc w:val="center"/>
             </w:pPr>
             <w:r>
-              <w:t>Sales</w:t>
-            </w:r>
-            <w:r>
-              <w:t xml:space="preserve"> </w:t>
-            </w:r>
-            <w:r>
-              <w:t>Team</w:t>
+              <w:t>Sales Team</w:t>
             </w:r>
           </w:p>
         </w:tc>
@@ -1061,7 +1008,6 @@
         <w:tc>
           <w:tcPr>
             <w:tcW w:w="1530" w:type="dxa"/>
-            <w:gridSpan w:val="2"/>
             <w:vAlign w:val="center"/>
           </w:tcPr>
           <w:p>
@@ -1076,7 +1022,6 @@
         <w:tc>
           <w:tcPr>
             <w:tcW w:w="6030" w:type="dxa"/>
-            <w:gridSpan w:val="2"/>
           </w:tcPr>
           <w:p>
             <w:r>
@@ -1118,7 +1063,6 @@
         <w:tc>
           <w:tcPr>
             <w:tcW w:w="1530" w:type="dxa"/>
-            <w:gridSpan w:val="2"/>
             <w:vAlign w:val="center"/>
           </w:tcPr>
           <w:p>
@@ -1133,7 +1077,6 @@
         <w:tc>
           <w:tcPr>
             <w:tcW w:w="6030" w:type="dxa"/>
-            <w:gridSpan w:val="2"/>
           </w:tcPr>
           <w:p>
             <w:r>
@@ -1175,7 +1118,6 @@
         <w:tc>
           <w:tcPr>
             <w:tcW w:w="1530" w:type="dxa"/>
-            <w:gridSpan w:val="2"/>
             <w:vAlign w:val="center"/>
           </w:tcPr>
           <w:p>
@@ -1190,7 +1132,6 @@
         <w:tc>
           <w:tcPr>
             <w:tcW w:w="6030" w:type="dxa"/>
-            <w:gridSpan w:val="2"/>
           </w:tcPr>
           <w:p>
             <w:r>
@@ -1231,7 +1172,6 @@
         <w:tc>
           <w:tcPr>
             <w:tcW w:w="1530" w:type="dxa"/>
-            <w:gridSpan w:val="2"/>
             <w:vAlign w:val="center"/>
           </w:tcPr>
           <w:p>
@@ -1246,7 +1186,6 @@
         <w:tc>
           <w:tcPr>
             <w:tcW w:w="6030" w:type="dxa"/>
-            <w:gridSpan w:val="2"/>
           </w:tcPr>
           <w:p>
             <w:r>
@@ -1290,7 +1229,6 @@
         <w:tc>
           <w:tcPr>
             <w:tcW w:w="1530" w:type="dxa"/>
-            <w:gridSpan w:val="2"/>
             <w:vAlign w:val="center"/>
           </w:tcPr>
           <w:p>
@@ -1305,7 +1243,6 @@
         <w:tc>
           <w:tcPr>
             <w:tcW w:w="6030" w:type="dxa"/>
-            <w:gridSpan w:val="2"/>
           </w:tcPr>
           <w:p>
             <w:r>
@@ -1349,7 +1286,6 @@
         <w:tc>
           <w:tcPr>
             <w:tcW w:w="1530" w:type="dxa"/>
-            <w:gridSpan w:val="2"/>
             <w:vAlign w:val="center"/>
           </w:tcPr>
           <w:p>
@@ -1364,7 +1300,6 @@
         <w:tc>
           <w:tcPr>
             <w:tcW w:w="6030" w:type="dxa"/>
-            <w:gridSpan w:val="2"/>
           </w:tcPr>
           <w:p>
             <w:r>
@@ -1376,7 +1311,15 @@
             </w:r>
             <w:proofErr w:type="gramEnd"/>
             <w:r>
-              <w:t xml:space="preserve"> overall business health (e.g., delivery delays, cancellation rates).</w:t>
+              <w:t xml:space="preserve"> overall business health (e.g.</w:t>
+            </w:r>
+            <w:proofErr w:type="gramStart"/>
+            <w:r>
+              <w:t>, delivery</w:t>
+            </w:r>
+            <w:proofErr w:type="gramEnd"/>
+            <w:r>
+              <w:t xml:space="preserve"> delays, cancellation rates).</w:t>
             </w:r>
           </w:p>
         </w:tc>
@@ -1421,7 +1364,6 @@
         <w:tc>
           <w:tcPr>
             <w:tcW w:w="1530" w:type="dxa"/>
-            <w:gridSpan w:val="2"/>
             <w:vAlign w:val="center"/>
           </w:tcPr>
           <w:p>
@@ -1441,7 +1383,6 @@
         <w:tc>
           <w:tcPr>
             <w:tcW w:w="6030" w:type="dxa"/>
-            <w:gridSpan w:val="2"/>
           </w:tcPr>
           <w:p>
             <w:r>
@@ -1485,7 +1426,6 @@
         <w:tc>
           <w:tcPr>
             <w:tcW w:w="1530" w:type="dxa"/>
-            <w:gridSpan w:val="2"/>
             <w:vAlign w:val="center"/>
           </w:tcPr>
           <w:p>
@@ -1500,7 +1440,6 @@
         <w:tc>
           <w:tcPr>
             <w:tcW w:w="6030" w:type="dxa"/>
-            <w:gridSpan w:val="2"/>
           </w:tcPr>
           <w:p>
             <w:r>
@@ -1873,7 +1812,6 @@
         <w:spacing w:after="160" w:line="240" w:lineRule="auto"/>
       </w:pPr>
       <w:r>
-        <w:lastRenderedPageBreak/>
         <w:t>Notify customers of order progress and delivery confirmation.</w:t>
       </w:r>
     </w:p>
@@ -2005,7 +1943,7 @@
       </w:pPr>
       <w:r>
         <w:pict w14:anchorId="1B8AD9A9">
-          <v:rect id="_x0000_i1028" style="width:0;height:1.5pt" o:hralign="center" o:hrstd="t" o:hr="t" fillcolor="#a0a0a0" stroked="f"/>
+          <v:rect id="_x0000_i1027" style="width:0;height:1.5pt" o:hralign="center" o:hrstd="t" o:hr="t" fillcolor="#a0a0a0" stroked="f"/>
         </w:pict>
       </w:r>
     </w:p>
@@ -2119,7 +2057,6 @@
         <w:pStyle w:val="Heading1"/>
       </w:pPr>
       <w:r>
-        <w:lastRenderedPageBreak/>
         <w:t>Requirements Elicitation Techniques</w:t>
       </w:r>
       <w:r>
@@ -2415,13 +2352,7 @@
               <w:rPr>
                 <w:lang w:val="en-US"/>
               </w:rPr>
-              <w:t>Transcripts,</w:t>
-            </w:r>
-            <w:r>
-              <w:rPr>
-                <w:lang w:val="en-US"/>
-              </w:rPr>
-              <w:t xml:space="preserve"> Follow up </w:t>
+              <w:t xml:space="preserve">Transcripts, Follow up </w:t>
             </w:r>
             <w:proofErr w:type="gramStart"/>
             <w:r>
@@ -2861,7 +2792,6 @@
         <w:pStyle w:val="Heading1"/>
       </w:pPr>
       <w:r>
-        <w:lastRenderedPageBreak/>
         <w:t>Interview Agendas and Questionnaire</w:t>
       </w:r>
     </w:p>
@@ -4125,7 +4055,6 @@
         <w:pStyle w:val="Heading3"/>
       </w:pPr>
       <w:r>
-        <w:lastRenderedPageBreak/>
         <w:t>Part III. Open-Ended Comments &amp; Suggestions</w:t>
       </w:r>
     </w:p>
@@ -4173,7 +4102,7 @@
       </w:r>
       <w:r>
         <w:pict w14:anchorId="7F6E2B9F">
-          <v:rect id="_x0000_i1034" style="width:0;height:1.5pt" o:hralign="center" o:hrstd="t" o:hr="t" fillcolor="#a0a0a0" stroked="f"/>
+          <v:rect id="_x0000_i1028" style="width:0;height:1.5pt" o:hralign="center" o:hrstd="t" o:hr="t" fillcolor="#a0a0a0" stroked="f"/>
         </w:pict>
       </w:r>
     </w:p>
@@ -4243,7 +4172,7 @@
       </w:r>
       <w:r>
         <w:pict w14:anchorId="408C78BB">
-          <v:rect id="_x0000_i1035" style="width:0;height:1.5pt" o:hralign="center" o:hrstd="t" o:hr="t" fillcolor="#a0a0a0" stroked="f"/>
+          <v:rect id="_x0000_i1029" style="width:0;height:1.5pt" o:hralign="center" o:hrstd="t" o:hr="t" fillcolor="#a0a0a0" stroked="f"/>
         </w:pict>
       </w:r>
     </w:p>
@@ -4293,7 +4222,7 @@
       </w:r>
       <w:r>
         <w:pict w14:anchorId="68006796">
-          <v:rect id="_x0000_i1036" style="width:0;height:1.5pt" o:hralign="center" o:hrstd="t" o:hr="t" fillcolor="#a0a0a0" stroked="f"/>
+          <v:rect id="_x0000_i1030" style="width:0;height:1.5pt" o:hralign="center" o:hrstd="t" o:hr="t" fillcolor="#a0a0a0" stroked="f"/>
         </w:pict>
       </w:r>
     </w:p>
@@ -4411,7 +4340,7 @@
       </w:r>
       <w:r>
         <w:pict w14:anchorId="7292D488">
-          <v:rect id="_x0000_i1037" style="width:0;height:1.5pt" o:hralign="center" o:hrstd="t" o:hr="t" fillcolor="#a0a0a0" stroked="f"/>
+          <v:rect id="_x0000_i1031" style="width:0;height:1.5pt" o:hralign="center" o:hrstd="t" o:hr="t" fillcolor="#a0a0a0" stroked="f"/>
         </w:pict>
       </w:r>
     </w:p>
@@ -4447,7 +4376,7 @@
       </w:r>
       <w:r>
         <w:pict w14:anchorId="05F06CF5">
-          <v:rect id="_x0000_i1038" style="width:0;height:1.5pt" o:hralign="center" o:hrstd="t" o:hr="t" fillcolor="#a0a0a0" stroked="f"/>
+          <v:rect id="_x0000_i1032" style="width:0;height:1.5pt" o:hralign="center" o:hrstd="t" o:hr="t" fillcolor="#a0a0a0" stroked="f"/>
         </w:pict>
       </w:r>
     </w:p>
@@ -4483,7 +4412,7 @@
       </w:r>
       <w:r>
         <w:pict w14:anchorId="739096BE">
-          <v:rect id="_x0000_i1039" style="width:0;height:1.5pt" o:hralign="center" o:hrstd="t" o:hr="t" fillcolor="#a0a0a0" stroked="f"/>
+          <v:rect id="_x0000_i1033" style="width:0;height:1.5pt" o:hralign="center" o:hrstd="t" o:hr="t" fillcolor="#a0a0a0" stroked="f"/>
         </w:pict>
       </w:r>
     </w:p>
@@ -4565,7 +4494,7 @@
       </w:r>
       <w:r>
         <w:pict w14:anchorId="0CF3E984">
-          <v:rect id="_x0000_i1040" style="width:0;height:1.5pt" o:hralign="center" o:hrstd="t" o:hr="t" fillcolor="#a0a0a0" stroked="f"/>
+          <v:rect id="_x0000_i1034" style="width:0;height:1.5pt" o:hralign="center" o:hrstd="t" o:hr="t" fillcolor="#a0a0a0" stroked="f"/>
         </w:pict>
       </w:r>
     </w:p>
@@ -4591,7 +4520,7 @@
       </w:r>
       <w:r>
         <w:pict w14:anchorId="0452356A">
-          <v:rect id="_x0000_i1041" style="width:0;height:1.5pt" o:hralign="center" o:hrstd="t" o:hr="t" fillcolor="#a0a0a0" stroked="f"/>
+          <v:rect id="_x0000_i1035" style="width:0;height:1.5pt" o:hralign="center" o:hrstd="t" o:hr="t" fillcolor="#a0a0a0" stroked="f"/>
         </w:pict>
       </w:r>
     </w:p>
@@ -4621,8 +4550,211 @@
     </w:p>
     <w:p/>
     <w:p/>
+    <w:p/>
+    <w:p/>
+    <w:p>
+      <w:pPr>
+        <w:pStyle w:val="Heading1"/>
+      </w:pPr>
+      <w:r>
+        <w:t xml:space="preserve">Workflow </w:t>
+      </w:r>
+      <w:r>
+        <w:t>Documentation:</w:t>
+      </w:r>
+    </w:p>
+    <w:p>
+      <w:r>
+        <w:drawing>
+          <wp:inline distT="0" distB="0" distL="0" distR="0" wp14:anchorId="2F0D12C5" wp14:editId="3C442B65">
+            <wp:extent cx="6858000" cy="4765040"/>
+            <wp:effectExtent l="0" t="0" r="0" b="0"/>
+            <wp:docPr id="1225003614" name="Picture 1" descr="A diagram of a customer&#10;&#10;AI-generated content may be incorrect."/>
+            <wp:cNvGraphicFramePr>
+              <a:graphicFrameLocks xmlns:a="http://schemas.openxmlformats.org/drawingml/2006/main" noChangeAspect="1"/>
+            </wp:cNvGraphicFramePr>
+            <a:graphic xmlns:a="http://schemas.openxmlformats.org/drawingml/2006/main">
+              <a:graphicData uri="http://schemas.openxmlformats.org/drawingml/2006/picture">
+                <pic:pic xmlns:pic="http://schemas.openxmlformats.org/drawingml/2006/picture">
+                  <pic:nvPicPr>
+                    <pic:cNvPr id="1225003614" name="Picture 1" descr="A diagram of a customer&#10;&#10;AI-generated content may be incorrect."/>
+                    <pic:cNvPicPr/>
+                  </pic:nvPicPr>
+                  <pic:blipFill>
+                    <a:blip r:embed="rId8"/>
+                    <a:stretch>
+                      <a:fillRect/>
+                    </a:stretch>
+                  </pic:blipFill>
+                  <pic:spPr>
+                    <a:xfrm>
+                      <a:off x="0" y="0"/>
+                      <a:ext cx="6858000" cy="4765040"/>
+                    </a:xfrm>
+                    <a:prstGeom prst="rect">
+                      <a:avLst/>
+                    </a:prstGeom>
+                  </pic:spPr>
+                </pic:pic>
+              </a:graphicData>
+            </a:graphic>
+          </wp:inline>
+        </w:drawing>
+      </w:r>
+    </w:p>
+    <w:p>
+      <w:r>
+        <w:drawing>
+          <wp:inline distT="0" distB="0" distL="0" distR="0" wp14:anchorId="5EC7C3E6" wp14:editId="425539E4">
+            <wp:extent cx="6858000" cy="5201920"/>
+            <wp:effectExtent l="0" t="0" r="0" b="0"/>
+            <wp:docPr id="807769196" name="Picture 1" descr="A diagram of a product&#10;&#10;AI-generated content may be incorrect."/>
+            <wp:cNvGraphicFramePr>
+              <a:graphicFrameLocks xmlns:a="http://schemas.openxmlformats.org/drawingml/2006/main" noChangeAspect="1"/>
+            </wp:cNvGraphicFramePr>
+            <a:graphic xmlns:a="http://schemas.openxmlformats.org/drawingml/2006/main">
+              <a:graphicData uri="http://schemas.openxmlformats.org/drawingml/2006/picture">
+                <pic:pic xmlns:pic="http://schemas.openxmlformats.org/drawingml/2006/picture">
+                  <pic:nvPicPr>
+                    <pic:cNvPr id="807769196" name="Picture 1" descr="A diagram of a product&#10;&#10;AI-generated content may be incorrect."/>
+                    <pic:cNvPicPr/>
+                  </pic:nvPicPr>
+                  <pic:blipFill>
+                    <a:blip r:embed="rId9"/>
+                    <a:stretch>
+                      <a:fillRect/>
+                    </a:stretch>
+                  </pic:blipFill>
+                  <pic:spPr>
+                    <a:xfrm>
+                      <a:off x="0" y="0"/>
+                      <a:ext cx="6858000" cy="5201920"/>
+                    </a:xfrm>
+                    <a:prstGeom prst="rect">
+                      <a:avLst/>
+                    </a:prstGeom>
+                  </pic:spPr>
+                </pic:pic>
+              </a:graphicData>
+            </a:graphic>
+          </wp:inline>
+        </w:drawing>
+      </w:r>
+    </w:p>
+    <w:p/>
+    <w:p/>
+    <w:p/>
+    <w:p>
+      <w:pPr>
+        <w:tabs>
+          <w:tab w:val="left" w:pos="8603"/>
+        </w:tabs>
+      </w:pPr>
+      <w:r>
+        <w:tab/>
+      </w:r>
+    </w:p>
+    <w:p>
+      <w:pPr>
+        <w:tabs>
+          <w:tab w:val="left" w:pos="8603"/>
+        </w:tabs>
+      </w:pPr>
+    </w:p>
+    <w:p>
+      <w:pPr>
+        <w:tabs>
+          <w:tab w:val="left" w:pos="8603"/>
+        </w:tabs>
+      </w:pPr>
+    </w:p>
+    <w:p>
+      <w:pPr>
+        <w:tabs>
+          <w:tab w:val="left" w:pos="8603"/>
+        </w:tabs>
+      </w:pPr>
+    </w:p>
+    <w:p>
+      <w:pPr>
+        <w:tabs>
+          <w:tab w:val="left" w:pos="8603"/>
+        </w:tabs>
+      </w:pPr>
+    </w:p>
+    <w:p>
+      <w:pPr>
+        <w:tabs>
+          <w:tab w:val="left" w:pos="8603"/>
+        </w:tabs>
+      </w:pPr>
+    </w:p>
+    <w:p>
+      <w:pPr>
+        <w:tabs>
+          <w:tab w:val="left" w:pos="8603"/>
+        </w:tabs>
+      </w:pPr>
+    </w:p>
+    <w:p>
+      <w:pPr>
+        <w:tabs>
+          <w:tab w:val="left" w:pos="8603"/>
+        </w:tabs>
+      </w:pPr>
+    </w:p>
+    <w:p>
+      <w:pPr>
+        <w:tabs>
+          <w:tab w:val="left" w:pos="8603"/>
+        </w:tabs>
+      </w:pPr>
+    </w:p>
+    <w:p>
+      <w:pPr>
+        <w:tabs>
+          <w:tab w:val="left" w:pos="8603"/>
+        </w:tabs>
+      </w:pPr>
+    </w:p>
+    <w:p>
+      <w:pPr>
+        <w:pStyle w:val="Heading1"/>
+      </w:pPr>
+      <w:r>
+        <w:t>Jira Summary:</w:t>
+      </w:r>
+    </w:p>
+    <w:p>
+      <w:r>
+        <w:t>Our team used Jira to stay organized and keep track of progress throughout the project. Each task was clearly defined with descriptions and deadlines, then moved step by step from “To Do” to “In Progress,” “In Review,” and finally “Done.” This helped everyone stay on the same page, see what had been completed, and understand what still needed attention. Jira made it easy for the whole team to collaborate smoothly and stay aligned with the project timeline.</w:t>
+      </w:r>
+    </w:p>
+    <w:p/>
+    <w:p>
+      <w:pPr>
+        <w:pStyle w:val="Heading1"/>
+      </w:pPr>
+      <w:r>
+        <w:t>GitHub Link:</w:t>
+      </w:r>
+      <w:r>
+        <w:t xml:space="preserve"> </w:t>
+      </w:r>
+    </w:p>
+    <w:p>
+      <w:pPr>
+        <w:ind w:firstLine="720"/>
+      </w:pPr>
+      <w:r>
+        <w:t>https://github.com/MiraMichael-coder/CRM.git</w:t>
+      </w:r>
+      <w:r>
+        <w:t xml:space="preserve"> </w:t>
+      </w:r>
+    </w:p>
     <w:sectPr>
-      <w:headerReference w:type="default" r:id="rId7"/>
+      <w:headerReference w:type="default" r:id="rId10"/>
       <w:pgSz w:w="12240" w:h="15840"/>
       <w:pgMar w:top="720" w:right="720" w:bottom="720" w:left="720" w:header="720" w:footer="720" w:gutter="0"/>
       <w:cols w:space="720"/>
@@ -7886,6 +8018,7 @@
   <w:style w:type="character" w:default="1" w:styleId="DefaultParagraphFont">
     <w:name w:val="Default Paragraph Font"/>
     <w:uiPriority w:val="1"/>
+    <w:semiHidden/>
     <w:unhideWhenUsed/>
   </w:style>
   <w:style w:type="table" w:default="1" w:styleId="TableNormal">
@@ -8610,4 +8743,16 @@
     </a:ext>
   </a:extLst>
 </a:theme>
+</file>
+
+<file path=customXml/item1.xml><?xml version="1.0" encoding="utf-8"?>
+<b:Sources xmlns:b="http://schemas.openxmlformats.org/officeDocument/2006/bibliography" xmlns="http://schemas.openxmlformats.org/officeDocument/2006/bibliography" SelectedStyle="\APASixthEditionOfficeOnline.xsl" StyleName="APA" Version="6"/>
+</file>
+
+<file path=customXml/itemProps1.xml><?xml version="1.0" encoding="utf-8"?>
+<ds:datastoreItem xmlns:ds="http://schemas.openxmlformats.org/officeDocument/2006/customXml" ds:itemID="{DA97C3DA-34EA-428D-9553-A6D3209B02CB}">
+  <ds:schemaRefs>
+    <ds:schemaRef ds:uri="http://schemas.openxmlformats.org/officeDocument/2006/bibliography"/>
+  </ds:schemaRefs>
+</ds:datastoreItem>
 </file>
</xml_diff>